<commit_message>
Domain Track Status One
</commit_message>
<xml_diff>
--- a/DomainTrack/Domain Track Status One .docx
+++ b/DomainTrack/Domain Track Status One .docx
@@ -43,15 +43,7 @@
     <w:p>
       <w:r>
         <w:tab/>
-        <w:t xml:space="preserve">One important factor in computer graphics is what kind of rendering algorithm you use. Ray tracing and </w:t>
-      </w:r>
-      <w:proofErr w:type="spellStart"/>
-      <w:r>
-        <w:t>radiosity</w:t>
-      </w:r>
-      <w:proofErr w:type="spellEnd"/>
-      <w:r>
-        <w:t xml:space="preserve"> are two of the most common</w:t>
+        <w:t>One important factor in computer graphics is what kind of rendering algorithm you use. Ray tracing and radiosity are two of the most common</w:t>
       </w:r>
       <w:r>
         <w:t xml:space="preserve"> ways to render computer graphics. </w:t>
@@ -90,16 +82,25 @@
         <w:tab/>
       </w:r>
       <w:r>
-        <w:t>To guaranty the graphics have good quality the best process is to just look at the result.</w:t>
+        <w:t>To guarantee</w:t>
+      </w:r>
+      <w:r>
+        <w:t xml:space="preserve"> the graphics have good quality the best process is to just look at the result.</w:t>
       </w:r>
       <w:r>
         <w:t xml:space="preserve"> You can also judge moving graphics by its frames per second.</w:t>
       </w:r>
       <w:r>
         <w:t xml:space="preserve"> </w:t>
+      </w:r>
+      <w:r>
+        <w:t xml:space="preserve">A primary source used for graphics would be customer feedback. Many companies have a very detailed process for customers to explain a bug they found in the graphics. The more people that look at the graphics the more opinions you will get on how to improve them. </w:t>
       </w:r>
       <w:bookmarkStart w:id="0" w:name="_GoBack"/>
       <w:bookmarkEnd w:id="0"/>
+      <w:r>
+        <w:t xml:space="preserve"> </w:t>
+      </w:r>
     </w:p>
     <w:sectPr>
       <w:pgSz w:w="12240" w:h="15840"/>

</xml_diff>

<commit_message>
COMMITgit add DomainTrack/git add DomainTrack/git add DomainTrack/! o.O
</commit_message>
<xml_diff>
--- a/DomainTrack/Domain Track Status One .docx
+++ b/DomainTrack/Domain Track Status One .docx
@@ -12,11 +12,17 @@
     </w:p>
     <w:p/>
     <w:p>
+      <w:pPr>
+        <w:spacing w:after="0" w:line="480" w:lineRule="auto"/>
+      </w:pPr>
       <w:r>
         <w:t>What does quality mean in your selected domain?</w:t>
       </w:r>
     </w:p>
     <w:p>
+      <w:pPr>
+        <w:spacing w:after="0" w:line="480" w:lineRule="auto"/>
+      </w:pPr>
       <w:r>
         <w:tab/>
         <w:t>Quality in computer graphics is based on how the graphics look and how fast the</w:t>
@@ -34,50 +40,79 @@
         <w:t xml:space="preserve">Customers are looking for graphics that a beautiful and don’t lag. Lag is where the graphic takes a long time to update where the customer is looking. Many online video games can experience lag and a customer will judge the game based on that experience. </w:t>
       </w:r>
     </w:p>
-    <w:p/>
     <w:p>
-      <w:r>
-        <w:t xml:space="preserve">What are the important factors? </w:t>
-      </w:r>
+      <w:pPr>
+        <w:spacing w:after="0" w:line="480" w:lineRule="auto"/>
+      </w:pPr>
     </w:p>
     <w:p>
-      <w:r>
-        <w:tab/>
-        <w:t>One important factor in computer graphics is what kind of rendering algorithm you use. Ray tracing and radiosity are two of the most common</w:t>
-      </w:r>
-      <w:r>
-        <w:t xml:space="preserve"> ways to render computer graphics. </w:t>
-      </w:r>
-      <w:r>
-        <w:t xml:space="preserve">Depending on which algorithm you use can change the look of the graphics you are trying to render. </w:t>
-      </w:r>
-      <w:r>
-        <w:t xml:space="preserve"> </w:t>
-      </w:r>
-      <w:r>
-        <w:t xml:space="preserve">It also depends on what look you are trying to achieve through the graphics. Whether or not the graphics are moving or not can determine what programs you use to create the graphics. </w:t>
-      </w:r>
-      <w:r>
-        <w:t>If the graphics are moving in real time can change how well the graphics look. While a graphic is moving you will have to consider frames per second. This</w:t>
-      </w:r>
-      <w:r>
-        <w:t xml:space="preserve"> </w:t>
-      </w:r>
-      <w:r>
-        <w:t xml:space="preserve">will affect how choppy the graphics look while moving and can cause some bad custom reactions about the graphics. </w:t>
+      <w:pPr>
+        <w:spacing w:after="0" w:line="480" w:lineRule="auto"/>
+      </w:pPr>
+      <w:r>
+        <w:t xml:space="preserve">What are the important factors? </w:t>
       </w:r>
     </w:p>
     <w:p>
+      <w:pPr>
+        <w:spacing w:after="0" w:line="480" w:lineRule="auto"/>
+      </w:pPr>
       <w:r>
         <w:tab/>
-      </w:r>
+        <w:t xml:space="preserve">One important factor in computer graphics is what kind of rendering algorithm you use. Ray tracing and </w:t>
+      </w:r>
+      <w:proofErr w:type="spellStart"/>
+      <w:r>
+        <w:t>radiosity</w:t>
+      </w:r>
+      <w:proofErr w:type="spellEnd"/>
+      <w:r>
+        <w:t xml:space="preserve"> are two of the most common</w:t>
+      </w:r>
+      <w:r>
+        <w:t xml:space="preserve"> ways to render computer graphics. </w:t>
+      </w:r>
+      <w:r>
+        <w:t xml:space="preserve">Depending on which algorithm you use can change the look of the graphics you are trying to render. </w:t>
+      </w:r>
+      <w:r>
+        <w:t xml:space="preserve"> </w:t>
+      </w:r>
+      <w:r>
+        <w:t xml:space="preserve">It also depends on what look you are trying to achieve through the graphics. Whether or not the graphics are moving or not can determine what programs you use to create the graphics. </w:t>
+      </w:r>
+      <w:r>
+        <w:t>If the graphics are moving in real time can change how well the graphics look. While a graphic is moving you will have to consider frames per second. This</w:t>
+      </w:r>
+      <w:r>
+        <w:t xml:space="preserve"> </w:t>
+      </w:r>
+      <w:r>
+        <w:t xml:space="preserve">will affect how choppy the graphics look while moving and can cause some bad custom reactions about the graphics. </w:t>
+      </w:r>
+      <w:bookmarkStart w:id="0" w:name="_GoBack"/>
+      <w:bookmarkEnd w:id="0"/>
     </w:p>
     <w:p>
-      <w:r>
-        <w:t>What processes are currently used?</w:t>
+      <w:pPr>
+        <w:spacing w:after="0" w:line="480" w:lineRule="auto"/>
+      </w:pPr>
+      <w:r>
+        <w:tab/>
       </w:r>
     </w:p>
     <w:p>
+      <w:pPr>
+        <w:spacing w:after="0" w:line="480" w:lineRule="auto"/>
+      </w:pPr>
+      <w:r>
+        <w:t>What processes are currently used?</w:t>
+      </w:r>
+    </w:p>
+    <w:p>
+      <w:pPr>
+        <w:spacing w:after="0" w:line="480" w:lineRule="auto"/>
+      </w:pPr>
       <w:r>
         <w:tab/>
       </w:r>
@@ -94,12 +129,7 @@
         <w:t xml:space="preserve"> </w:t>
       </w:r>
       <w:r>
-        <w:t xml:space="preserve">A primary source used for graphics would be customer feedback. Many companies have a very detailed process for customers to explain a bug they found in the graphics. The more people that look at the graphics the more opinions you will get on how to improve them. </w:t>
-      </w:r>
-      <w:bookmarkStart w:id="0" w:name="_GoBack"/>
-      <w:bookmarkEnd w:id="0"/>
-      <w:r>
-        <w:t xml:space="preserve"> </w:t>
+        <w:t xml:space="preserve">A primary source used for graphics would be customer feedback. Many companies have a very detailed process for customers to explain a bug they found in the graphics. The more people that look at the graphics the more opinions you will get on how to improve them.  </w:t>
       </w:r>
     </w:p>
     <w:sectPr>

</xml_diff>

<commit_message>
Committing revision on domain track
</commit_message>
<xml_diff>
--- a/DomainTrack/Domain Track Status One .docx
+++ b/DomainTrack/Domain Track Status One .docx
@@ -14,8 +14,14 @@
     <w:p>
       <w:pPr>
         <w:spacing w:after="0" w:line="480" w:lineRule="auto"/>
-      </w:pPr>
-      <w:r>
+        <w:rPr>
+          <w:b/>
+        </w:rPr>
+      </w:pPr>
+      <w:r>
+        <w:rPr>
+          <w:b/>
+        </w:rPr>
         <w:t>What does quality mean in your selected domain?</w:t>
       </w:r>
     </w:p>
@@ -37,7 +43,19 @@
         <w:t xml:space="preserve"> </w:t>
       </w:r>
       <w:r>
-        <w:t xml:space="preserve">Customers are looking for graphics that a beautiful and don’t lag. Lag is where the graphic takes a long time to update where the customer is looking. Many online video games can experience lag and a customer will judge the game based on that experience. </w:t>
+        <w:t>Customers are looking for graphics that a</w:t>
+      </w:r>
+      <w:r>
+        <w:t>re</w:t>
+      </w:r>
+      <w:r>
+        <w:t xml:space="preserve"> beautiful and don’t lag. Lag is where the graphic takes</w:t>
+      </w:r>
+      <w:r>
+        <w:t xml:space="preserve"> a long time to update</w:t>
+      </w:r>
+      <w:r>
+        <w:t xml:space="preserve">. Many online video games can experience lag and a customer will judge the game based on that experience. </w:t>
       </w:r>
     </w:p>
     <w:p>
@@ -48,8 +66,14 @@
     <w:p>
       <w:pPr>
         <w:spacing w:after="0" w:line="480" w:lineRule="auto"/>
-      </w:pPr>
-      <w:r>
+        <w:rPr>
+          <w:b/>
+        </w:rPr>
+      </w:pPr>
+      <w:r>
+        <w:rPr>
+          <w:b/>
+        </w:rPr>
         <w:t xml:space="preserve">What are the important factors? </w:t>
       </w:r>
     </w:p>
@@ -59,7 +83,15 @@
       </w:pPr>
       <w:r>
         <w:tab/>
-        <w:t xml:space="preserve">One important factor in computer graphics is what kind of rendering algorithm you use. Ray tracing and </w:t>
+      </w:r>
+      <w:r>
+        <w:t xml:space="preserve">Rendering algorithms are an </w:t>
+      </w:r>
+      <w:r>
+        <w:t>important factor in computer graphics</w:t>
+      </w:r>
+      <w:r>
+        <w:t xml:space="preserve">. Ray tracing and </w:t>
       </w:r>
       <w:proofErr w:type="spellStart"/>
       <w:r>
@@ -73,22 +105,62 @@
         <w:t xml:space="preserve"> ways to render computer graphics. </w:t>
       </w:r>
       <w:r>
-        <w:t xml:space="preserve">Depending on which algorithm you use can change the look of the graphics you are trying to render. </w:t>
+        <w:t xml:space="preserve">Depending on which algorithm you use can change the look of the graphics. </w:t>
       </w:r>
       <w:r>
         <w:t xml:space="preserve"> </w:t>
       </w:r>
       <w:r>
-        <w:t xml:space="preserve">It also depends on what look you are trying to achieve through the graphics. Whether or not the graphics are moving or not can determine what programs you use to create the graphics. </w:t>
-      </w:r>
-      <w:r>
-        <w:t>If the graphics are moving in real time can change how well the graphics look. While a graphic is moving you will have to consider frames per second. This</w:t>
+        <w:t>It also depends on what</w:t>
+      </w:r>
+      <w:r>
+        <w:t xml:space="preserve"> you are trying to achieve through the graphics. Whether or not the graphics are moving or not can determine what programs </w:t>
+      </w:r>
+      <w:r>
+        <w:t>you use to create the graphics.</w:t>
+      </w:r>
+      <w:r>
+        <w:t xml:space="preserve"> While a graphic is moving</w:t>
+      </w:r>
+      <w:r>
+        <w:t>,</w:t>
+      </w:r>
+      <w:r>
+        <w:t xml:space="preserve"> you will have to consider frames per second. This</w:t>
       </w:r>
       <w:r>
         <w:t xml:space="preserve"> </w:t>
       </w:r>
       <w:r>
-        <w:t xml:space="preserve">will affect how choppy the graphics look while moving and can cause some bad custom reactions about the graphics. </w:t>
+        <w:t>will affect how choppy the</w:t>
+      </w:r>
+      <w:r>
+        <w:t xml:space="preserve"> graphics look while moving. </w:t>
+      </w:r>
+      <w:r>
+        <w:t xml:space="preserve"> </w:t>
+      </w:r>
+    </w:p>
+    <w:p>
+      <w:pPr>
+        <w:spacing w:after="0" w:line="480" w:lineRule="auto"/>
+      </w:pPr>
+      <w:r>
+        <w:tab/>
+      </w:r>
+    </w:p>
+    <w:p>
+      <w:pPr>
+        <w:spacing w:after="0" w:line="480" w:lineRule="auto"/>
+        <w:rPr>
+          <w:b/>
+        </w:rPr>
+      </w:pPr>
+      <w:r>
+        <w:rPr>
+          <w:b/>
+        </w:rPr>
+        <w:t>What processes are currently used?</w:t>
       </w:r>
       <w:bookmarkStart w:id="0" w:name="_GoBack"/>
       <w:bookmarkEnd w:id="0"/>
@@ -100,22 +172,6 @@
       <w:r>
         <w:tab/>
       </w:r>
-    </w:p>
-    <w:p>
-      <w:pPr>
-        <w:spacing w:after="0" w:line="480" w:lineRule="auto"/>
-      </w:pPr>
-      <w:r>
-        <w:t>What processes are currently used?</w:t>
-      </w:r>
-    </w:p>
-    <w:p>
-      <w:pPr>
-        <w:spacing w:after="0" w:line="480" w:lineRule="auto"/>
-      </w:pPr>
-      <w:r>
-        <w:tab/>
-      </w:r>
       <w:r>
         <w:t>To guarantee</w:t>
       </w:r>
@@ -129,7 +185,31 @@
         <w:t xml:space="preserve"> </w:t>
       </w:r>
       <w:r>
-        <w:t xml:space="preserve">A primary source used for graphics would be customer feedback. Many companies have a very detailed process for customers to explain a bug they found in the graphics. The more people that look at the graphics the more opinions you will get on how to improve them.  </w:t>
+        <w:t>A primary source used for graphics would be customer feedback. Many companies have a very detailed pr</w:t>
+      </w:r>
+      <w:r>
+        <w:t>ocess for customers to explain</w:t>
+      </w:r>
+      <w:r>
+        <w:t xml:space="preserve"> bug</w:t>
+      </w:r>
+      <w:r>
+        <w:t>s</w:t>
+      </w:r>
+      <w:r>
+        <w:t xml:space="preserve"> they found in th</w:t>
+      </w:r>
+      <w:r>
+        <w:t>e graphics. The more people</w:t>
+      </w:r>
+      <w:r>
+        <w:t xml:space="preserve"> look at the graphics</w:t>
+      </w:r>
+      <w:r>
+        <w:t>,</w:t>
+      </w:r>
+      <w:r>
+        <w:t xml:space="preserve"> the more opinions you will get on how to improve them.  </w:t>
       </w:r>
     </w:p>
     <w:sectPr>

</xml_diff>

<commit_message>
edited quality in domain track doc
</commit_message>
<xml_diff>
--- a/DomainTrack/Domain Track Status One .docx
+++ b/DomainTrack/Domain Track Status One .docx
@@ -4,222 +4,252 @@
   <w:body>
     <w:p>
       <w:pPr>
-        <w:pStyle w:val="Heading1"/>
-      </w:pPr>
-      <w:r>
-        <w:t>Domain Track Status – Computer Graphics</w:t>
-      </w:r>
-    </w:p>
-    <w:p/>
-    <w:p>
-      <w:pPr>
-        <w:spacing w:after="0" w:line="480" w:lineRule="auto"/>
+        <w:pStyle w:val="Title"/>
         <w:rPr>
-          <w:b/>
+          <w:sz w:val="44"/>
         </w:rPr>
       </w:pPr>
       <w:r>
         <w:rPr>
-          <w:b/>
+          <w:sz w:val="44"/>
         </w:rPr>
-        <w:t>What does quality mean in your selected domain?</w:t>
+        <w:t>Domain Track Status – Computer Graphics</w:t>
       </w:r>
     </w:p>
     <w:p>
       <w:pPr>
-        <w:spacing w:after="0" w:line="480" w:lineRule="auto"/>
+        <w:pStyle w:val="Subtitle"/>
+        <w:spacing w:before="200" w:after="0" w:line="360" w:lineRule="auto"/>
       </w:pPr>
       <w:r>
-        <w:tab/>
-        <w:t>Quality in computer graphics is based on how the graphics look and how fast the</w:t>
-      </w:r>
-      <w:r>
-        <w:t>y</w:t>
-      </w:r>
-      <w:r>
-        <w:t xml:space="preserve"> run. </w:t>
-      </w:r>
-      <w:r>
-        <w:t xml:space="preserve"> </w:t>
-      </w:r>
-      <w:r>
-        <w:t>Customers are looking for graphics that a</w:t>
-      </w:r>
-      <w:r>
-        <w:t>re</w:t>
-      </w:r>
-      <w:r>
-        <w:t xml:space="preserve"> beautiful and don’t lag. Lag is where the graphic takes</w:t>
-      </w:r>
-      <w:r>
-        <w:t xml:space="preserve"> a long time to update</w:t>
-      </w:r>
-      <w:r>
-        <w:t xml:space="preserve">. Many online video games can experience lag and a customer will judge the game based on that experience. </w:t>
+        <w:t>What does quality mean in your selected domain?</w:t>
       </w:r>
     </w:p>
     <w:p>
       <w:pPr>
-        <w:spacing w:after="0" w:line="480" w:lineRule="auto"/>
+        <w:spacing w:after="0" w:line="360" w:lineRule="auto"/>
+        <w:jc w:val="both"/>
       </w:pPr>
+      <w:r>
+        <w:tab/>
+        <w:t xml:space="preserve">Quality in computer graphics is </w:t>
+      </w:r>
+      <w:r>
+        <w:t>determined by visual aesthetic, resolution, and rendering time</w:t>
+      </w:r>
+      <w:r>
+        <w:t xml:space="preserve">. </w:t>
+      </w:r>
+      <w:r>
+        <w:t xml:space="preserve"> </w:t>
+      </w:r>
+      <w:r>
+        <w:t>In both still images and animations, customers have high expectations for how accurately the graphics depict reality. Rendering time is not as much of a concern with still images, but is crucial to animations that must render several images a second. When the rendering time for each frame is too slow, the motion in animations becomes jerky and unstable. This delay in upd</w:t>
+      </w:r>
+      <w:r>
+        <w:t>ating</w:t>
+      </w:r>
+      <w:r>
+        <w:t xml:space="preserve"> the frame</w:t>
+      </w:r>
+      <w:r>
+        <w:t>s</w:t>
+      </w:r>
+      <w:r>
+        <w:t xml:space="preserve"> is referred to as lag, and </w:t>
+      </w:r>
+      <w:r>
+        <w:t>has perhaps the</w:t>
+      </w:r>
+      <w:r>
+        <w:t xml:space="preserve"> most egregious effect on customers’ opinions of graphics, particularly in </w:t>
+      </w:r>
+      <w:r>
+        <w:t xml:space="preserve">games. </w:t>
+      </w:r>
     </w:p>
     <w:p>
       <w:pPr>
-        <w:spacing w:after="0" w:line="480" w:lineRule="auto"/>
-        <w:rPr>
-          <w:b/>
-        </w:rPr>
+        <w:pStyle w:val="Subtitle"/>
+        <w:spacing w:before="200" w:after="0" w:line="360" w:lineRule="auto"/>
       </w:pPr>
       <w:r>
-        <w:rPr>
-          <w:b/>
-        </w:rPr>
         <w:t xml:space="preserve">What are the important factors? </w:t>
-      </w:r>
-    </w:p>
-    <w:p>
-      <w:pPr>
-        <w:spacing w:after="0" w:line="480" w:lineRule="auto"/>
-      </w:pPr>
-      <w:r>
-        <w:tab/>
-      </w:r>
-      <w:r>
-        <w:t xml:space="preserve">Rendering algorithms are an </w:t>
-      </w:r>
-      <w:r>
-        <w:t>important factor in computer graphics</w:t>
-      </w:r>
-      <w:r>
-        <w:t xml:space="preserve">. Ray tracing and </w:t>
-      </w:r>
-      <w:proofErr w:type="spellStart"/>
-      <w:r>
-        <w:t>radiosity</w:t>
-      </w:r>
-      <w:proofErr w:type="spellEnd"/>
-      <w:r>
-        <w:t xml:space="preserve"> are two of the most common</w:t>
-      </w:r>
-      <w:r>
-        <w:t xml:space="preserve"> ways to render computer graphics. </w:t>
-      </w:r>
-      <w:r>
-        <w:t xml:space="preserve">Depending on which algorithm you use can change the look of the graphics. </w:t>
-      </w:r>
-      <w:r>
-        <w:t xml:space="preserve"> </w:t>
-      </w:r>
-      <w:r>
-        <w:t>It also depends on what</w:t>
-      </w:r>
-      <w:r>
-        <w:t xml:space="preserve"> you are trying to achieve through the graphics. Whether or not the graphics are moving or not can determine what programs </w:t>
-      </w:r>
-      <w:r>
-        <w:t>you use to create the graphics.</w:t>
-      </w:r>
-      <w:r>
-        <w:t xml:space="preserve"> While a graphic is moving</w:t>
-      </w:r>
-      <w:r>
-        <w:t>,</w:t>
-      </w:r>
-      <w:r>
-        <w:t xml:space="preserve"> you will have to consider frames per second. This</w:t>
-      </w:r>
-      <w:r>
-        <w:t xml:space="preserve"> </w:t>
-      </w:r>
-      <w:r>
-        <w:t>will affect how choppy the</w:t>
-      </w:r>
-      <w:r>
-        <w:t xml:space="preserve"> graphics look while moving. </w:t>
-      </w:r>
-      <w:r>
-        <w:t xml:space="preserve"> </w:t>
-      </w:r>
-    </w:p>
-    <w:p>
-      <w:pPr>
-        <w:spacing w:after="0" w:line="480" w:lineRule="auto"/>
-      </w:pPr>
-      <w:r>
-        <w:tab/>
-      </w:r>
-    </w:p>
-    <w:p>
-      <w:pPr>
-        <w:spacing w:after="0" w:line="480" w:lineRule="auto"/>
-        <w:rPr>
-          <w:b/>
-        </w:rPr>
-      </w:pPr>
-      <w:r>
-        <w:rPr>
-          <w:b/>
-        </w:rPr>
-        <w:t>What processes are currently used?</w:t>
       </w:r>
       <w:bookmarkStart w:id="0" w:name="_GoBack"/>
       <w:bookmarkEnd w:id="0"/>
     </w:p>
     <w:p>
       <w:pPr>
-        <w:spacing w:after="0" w:line="480" w:lineRule="auto"/>
+        <w:spacing w:after="0" w:line="360" w:lineRule="auto"/>
+        <w:jc w:val="both"/>
       </w:pPr>
       <w:r>
         <w:tab/>
       </w:r>
       <w:r>
-        <w:t>To guarantee</w:t>
-      </w:r>
-      <w:r>
-        <w:t xml:space="preserve"> the graphics have good quality the best process is to just look at the result.</w:t>
-      </w:r>
-      <w:r>
-        <w:t xml:space="preserve"> You can also judge moving graphics by its frames per second.</w:t>
-      </w:r>
-      <w:r>
-        <w:t xml:space="preserve"> </w:t>
-      </w:r>
-      <w:r>
-        <w:t>A primary source used for graphics would be customer feedback. Many companies have a very detailed pr</w:t>
-      </w:r>
-      <w:r>
-        <w:t>ocess for customers to explain</w:t>
-      </w:r>
-      <w:r>
-        <w:t xml:space="preserve"> bug</w:t>
-      </w:r>
-      <w:r>
-        <w:t>s</w:t>
-      </w:r>
-      <w:r>
-        <w:t xml:space="preserve"> they found in th</w:t>
-      </w:r>
-      <w:r>
-        <w:t>e graphics. The more people</w:t>
-      </w:r>
-      <w:r>
-        <w:t xml:space="preserve"> look at the graphics</w:t>
-      </w:r>
-      <w:r>
-        <w:t>,</w:t>
-      </w:r>
-      <w:r>
-        <w:t xml:space="preserve"> the more opinions you will get on how to improve them.  </w:t>
+        <w:t xml:space="preserve">Rendering algorithms are </w:t>
+      </w:r>
+      <w:r>
+        <w:t>the most significant</w:t>
+      </w:r>
+      <w:r>
+        <w:t xml:space="preserve"> factor in computer graphics</w:t>
+      </w:r>
+      <w:r>
+        <w:t xml:space="preserve">. </w:t>
+      </w:r>
+      <w:r>
+        <w:t>Two of the most common ways to render graphics are r</w:t>
+      </w:r>
+      <w:r>
+        <w:t xml:space="preserve">ay tracing and </w:t>
+      </w:r>
+      <w:proofErr w:type="spellStart"/>
+      <w:r>
+        <w:t>radiosity</w:t>
+      </w:r>
+      <w:proofErr w:type="spellEnd"/>
+      <w:r>
+        <w:t xml:space="preserve">. These algorithms, because of their differences in implementation, can produce different results and artifacts (errors in the image) when rendering the same graphic. Thus, the algorithm chosen to render a graphic depends on the purpose of the graphic. For example, a slower but highly detailed algorithm might be appropriate for medical graphics, where the images are rendered prior to being displayed. On the other hand, a faster but less detailed algorithm might be appropriate for a video game, where images cannot be rendered prior to being displayed due to their dynamic nature. In </w:t>
+      </w:r>
+      <w:r>
+        <w:t xml:space="preserve">this </w:t>
+      </w:r>
+      <w:r>
+        <w:t xml:space="preserve">scenario, the number of frames rendered per second is </w:t>
+      </w:r>
+      <w:r>
+        <w:t>more critical than the exact details of the graphics</w:t>
+      </w:r>
+      <w:r>
+        <w:t xml:space="preserve"> and necessitates a faster algorithm. </w:t>
+      </w:r>
+    </w:p>
+    <w:p>
+      <w:pPr>
+        <w:pStyle w:val="Subtitle"/>
+        <w:spacing w:before="200" w:after="0" w:line="360" w:lineRule="auto"/>
+      </w:pPr>
+      <w:r>
+        <w:t>What processes are currently used?</w:t>
+      </w:r>
+    </w:p>
+    <w:p>
+      <w:pPr>
+        <w:spacing w:after="0" w:line="360" w:lineRule="auto"/>
+        <w:jc w:val="both"/>
+      </w:pPr>
+      <w:r>
+        <w:tab/>
+      </w:r>
+      <w:r>
+        <w:t xml:space="preserve">Although time consuming, the most effective process of measuring graphical quality is via visual analysis, by both developers and customers. </w:t>
+      </w:r>
+      <w:r>
+        <w:t xml:space="preserve">Visual analysis by the developers takes place to ensure some level of quality prior to releasing a product to customers. </w:t>
+      </w:r>
+      <w:r>
+        <w:t xml:space="preserve">Developers also track resolution and frame rate, two quantifiable metrics that guarantee some level of quality. </w:t>
+      </w:r>
+      <w:r>
+        <w:t xml:space="preserve">But in the end, customer opinions matter the most, and many companies have employed detailed processes for gathering customer feedback. These processes often involve releasing a limited number of trial versions during development to gather customer feedback before making a product publically available. The sooner customers look at the graphics, the sooner improvements can be made to the graphics. </w:t>
       </w:r>
     </w:p>
     <w:sectPr>
+      <w:headerReference w:type="first" r:id="rId7"/>
       <w:pgSz w:w="12240" w:h="15840"/>
       <w:pgMar w:top="1440" w:right="1440" w:bottom="1440" w:left="1440" w:header="720" w:footer="720" w:gutter="0"/>
       <w:cols w:space="720"/>
+      <w:titlePg/>
       <w:docGrid w:linePitch="360"/>
     </w:sectPr>
   </w:body>
 </w:document>
+</file>
+
+<file path=word/endnotes.xml><?xml version="1.0" encoding="utf-8"?>
+<w:endnotes xmlns:wpc="http://schemas.microsoft.com/office/word/2010/wordprocessingCanvas" xmlns:mc="http://schemas.openxmlformats.org/markup-compatibility/2006" xmlns:o="urn:schemas-microsoft-com:office:office" xmlns:r="http://schemas.openxmlformats.org/officeDocument/2006/relationships" xmlns:m="http://schemas.openxmlformats.org/officeDocument/2006/math" xmlns:v="urn:schemas-microsoft-com:vml" xmlns:wp14="http://schemas.microsoft.com/office/word/2010/wordprocessingDrawing" xmlns:wp="http://schemas.openxmlformats.org/drawingml/2006/wordprocessingDrawing" xmlns:w10="urn:schemas-microsoft-com:office:word" xmlns:w="http://schemas.openxmlformats.org/wordprocessingml/2006/main" xmlns:w14="http://schemas.microsoft.com/office/word/2010/wordml" xmlns:wpg="http://schemas.microsoft.com/office/word/2010/wordprocessingGroup" xmlns:wpi="http://schemas.microsoft.com/office/word/2010/wordprocessingInk" xmlns:wne="http://schemas.microsoft.com/office/word/2006/wordml" xmlns:wps="http://schemas.microsoft.com/office/word/2010/wordprocessingShape" mc:Ignorable="w14 wp14">
+  <w:endnote w:type="separator" w:id="-1">
+    <w:p>
+      <w:pPr>
+        <w:spacing w:after="0" w:line="240" w:lineRule="auto"/>
+      </w:pPr>
+      <w:r>
+        <w:separator/>
+      </w:r>
+    </w:p>
+  </w:endnote>
+  <w:endnote w:type="continuationSeparator" w:id="0">
+    <w:p>
+      <w:pPr>
+        <w:spacing w:after="0" w:line="240" w:lineRule="auto"/>
+      </w:pPr>
+      <w:r>
+        <w:continuationSeparator/>
+      </w:r>
+    </w:p>
+  </w:endnote>
+</w:endnotes>
+</file>
+
+<file path=word/footnotes.xml><?xml version="1.0" encoding="utf-8"?>
+<w:footnotes xmlns:wpc="http://schemas.microsoft.com/office/word/2010/wordprocessingCanvas" xmlns:mc="http://schemas.openxmlformats.org/markup-compatibility/2006" xmlns:o="urn:schemas-microsoft-com:office:office" xmlns:r="http://schemas.openxmlformats.org/officeDocument/2006/relationships" xmlns:m="http://schemas.openxmlformats.org/officeDocument/2006/math" xmlns:v="urn:schemas-microsoft-com:vml" xmlns:wp14="http://schemas.microsoft.com/office/word/2010/wordprocessingDrawing" xmlns:wp="http://schemas.openxmlformats.org/drawingml/2006/wordprocessingDrawing" xmlns:w10="urn:schemas-microsoft-com:office:word" xmlns:w="http://schemas.openxmlformats.org/wordprocessingml/2006/main" xmlns:w14="http://schemas.microsoft.com/office/word/2010/wordml" xmlns:wpg="http://schemas.microsoft.com/office/word/2010/wordprocessingGroup" xmlns:wpi="http://schemas.microsoft.com/office/word/2010/wordprocessingInk" xmlns:wne="http://schemas.microsoft.com/office/word/2006/wordml" xmlns:wps="http://schemas.microsoft.com/office/word/2010/wordprocessingShape" mc:Ignorable="w14 wp14">
+  <w:footnote w:type="separator" w:id="-1">
+    <w:p>
+      <w:pPr>
+        <w:spacing w:after="0" w:line="240" w:lineRule="auto"/>
+      </w:pPr>
+      <w:r>
+        <w:separator/>
+      </w:r>
+    </w:p>
+  </w:footnote>
+  <w:footnote w:type="continuationSeparator" w:id="0">
+    <w:p>
+      <w:pPr>
+        <w:spacing w:after="0" w:line="240" w:lineRule="auto"/>
+      </w:pPr>
+      <w:r>
+        <w:continuationSeparator/>
+      </w:r>
+    </w:p>
+  </w:footnote>
+</w:footnotes>
+</file>
+
+<file path=word/header1.xml><?xml version="1.0" encoding="utf-8"?>
+<w:hdr xmlns:wpc="http://schemas.microsoft.com/office/word/2010/wordprocessingCanvas" xmlns:mc="http://schemas.openxmlformats.org/markup-compatibility/2006" xmlns:o="urn:schemas-microsoft-com:office:office" xmlns:r="http://schemas.openxmlformats.org/officeDocument/2006/relationships" xmlns:m="http://schemas.openxmlformats.org/officeDocument/2006/math" xmlns:v="urn:schemas-microsoft-com:vml" xmlns:wp14="http://schemas.microsoft.com/office/word/2010/wordprocessingDrawing" xmlns:wp="http://schemas.openxmlformats.org/drawingml/2006/wordprocessingDrawing" xmlns:w10="urn:schemas-microsoft-com:office:word" xmlns:w="http://schemas.openxmlformats.org/wordprocessingml/2006/main" xmlns:w14="http://schemas.microsoft.com/office/word/2010/wordml" xmlns:wpg="http://schemas.microsoft.com/office/word/2010/wordprocessingGroup" xmlns:wpi="http://schemas.microsoft.com/office/word/2010/wordprocessingInk" xmlns:wne="http://schemas.microsoft.com/office/word/2006/wordml" xmlns:wps="http://schemas.microsoft.com/office/word/2010/wordprocessingShape" mc:Ignorable="w14 wp14">
+  <w:p>
+    <w:pPr>
+      <w:pStyle w:val="Header"/>
+    </w:pPr>
+    <w:r>
+      <w:t>Rachel Agner, John MacAslan, Hayley Price</w:t>
+    </w:r>
+  </w:p>
+  <w:p>
+    <w:pPr>
+      <w:pStyle w:val="Header"/>
+    </w:pPr>
+    <w:r>
+      <w:t>19 April 2013, Quality in Computer Graphics</w:t>
+    </w:r>
+  </w:p>
+  <w:p>
+    <w:pPr>
+      <w:pStyle w:val="Header"/>
+    </w:pPr>
+    <w:r>
+      <w:t xml:space="preserve">Software Quality Assurance, Sriram. </w:t>
+    </w:r>
+  </w:p>
+  <w:p>
+    <w:pPr>
+      <w:pStyle w:val="Header"/>
+    </w:pPr>
+  </w:p>
+</w:hdr>
 </file>
 
 <file path=word/styles.xml><?xml version="1.0" encoding="utf-8"?>
@@ -445,6 +475,128 @@
       <w:color w:val="365F91" w:themeColor="accent1" w:themeShade="BF"/>
       <w:sz w:val="28"/>
       <w:szCs w:val="28"/>
+    </w:rPr>
+  </w:style>
+  <w:style w:type="paragraph" w:styleId="Header">
+    <w:name w:val="header"/>
+    <w:basedOn w:val="Normal"/>
+    <w:link w:val="HeaderChar"/>
+    <w:uiPriority w:val="99"/>
+    <w:unhideWhenUsed/>
+    <w:rsid w:val="005E127F"/>
+    <w:pPr>
+      <w:tabs>
+        <w:tab w:val="center" w:pos="4680"/>
+        <w:tab w:val="right" w:pos="9360"/>
+      </w:tabs>
+      <w:spacing w:after="0" w:line="240" w:lineRule="auto"/>
+    </w:pPr>
+  </w:style>
+  <w:style w:type="character" w:customStyle="1" w:styleId="HeaderChar">
+    <w:name w:val="Header Char"/>
+    <w:basedOn w:val="DefaultParagraphFont"/>
+    <w:link w:val="Header"/>
+    <w:uiPriority w:val="99"/>
+    <w:rsid w:val="005E127F"/>
+  </w:style>
+  <w:style w:type="paragraph" w:styleId="Footer">
+    <w:name w:val="footer"/>
+    <w:basedOn w:val="Normal"/>
+    <w:link w:val="FooterChar"/>
+    <w:uiPriority w:val="99"/>
+    <w:unhideWhenUsed/>
+    <w:rsid w:val="005E127F"/>
+    <w:pPr>
+      <w:tabs>
+        <w:tab w:val="center" w:pos="4680"/>
+        <w:tab w:val="right" w:pos="9360"/>
+      </w:tabs>
+      <w:spacing w:after="0" w:line="240" w:lineRule="auto"/>
+    </w:pPr>
+  </w:style>
+  <w:style w:type="character" w:customStyle="1" w:styleId="FooterChar">
+    <w:name w:val="Footer Char"/>
+    <w:basedOn w:val="DefaultParagraphFont"/>
+    <w:link w:val="Footer"/>
+    <w:uiPriority w:val="99"/>
+    <w:rsid w:val="005E127F"/>
+  </w:style>
+  <w:style w:type="paragraph" w:styleId="Title">
+    <w:name w:val="Title"/>
+    <w:basedOn w:val="Normal"/>
+    <w:next w:val="Normal"/>
+    <w:link w:val="TitleChar"/>
+    <w:uiPriority w:val="10"/>
+    <w:qFormat/>
+    <w:rsid w:val="005E127F"/>
+    <w:pPr>
+      <w:pBdr>
+        <w:bottom w:val="single" w:sz="8" w:space="4" w:color="4F81BD" w:themeColor="accent1"/>
+      </w:pBdr>
+      <w:spacing w:after="300" w:line="240" w:lineRule="auto"/>
+      <w:contextualSpacing/>
+    </w:pPr>
+    <w:rPr>
+      <w:rFonts w:asciiTheme="majorHAnsi" w:eastAsiaTheme="majorEastAsia" w:hAnsiTheme="majorHAnsi" w:cstheme="majorBidi"/>
+      <w:color w:val="17365D" w:themeColor="text2" w:themeShade="BF"/>
+      <w:spacing w:val="5"/>
+      <w:kern w:val="28"/>
+      <w:sz w:val="52"/>
+      <w:szCs w:val="52"/>
+    </w:rPr>
+  </w:style>
+  <w:style w:type="character" w:customStyle="1" w:styleId="TitleChar">
+    <w:name w:val="Title Char"/>
+    <w:basedOn w:val="DefaultParagraphFont"/>
+    <w:link w:val="Title"/>
+    <w:uiPriority w:val="10"/>
+    <w:rsid w:val="005E127F"/>
+    <w:rPr>
+      <w:rFonts w:asciiTheme="majorHAnsi" w:eastAsiaTheme="majorEastAsia" w:hAnsiTheme="majorHAnsi" w:cstheme="majorBidi"/>
+      <w:color w:val="17365D" w:themeColor="text2" w:themeShade="BF"/>
+      <w:spacing w:val="5"/>
+      <w:kern w:val="28"/>
+      <w:sz w:val="52"/>
+      <w:szCs w:val="52"/>
+    </w:rPr>
+  </w:style>
+  <w:style w:type="paragraph" w:styleId="Subtitle">
+    <w:name w:val="Subtitle"/>
+    <w:basedOn w:val="Normal"/>
+    <w:next w:val="Normal"/>
+    <w:link w:val="SubtitleChar"/>
+    <w:uiPriority w:val="11"/>
+    <w:qFormat/>
+    <w:rsid w:val="005E127F"/>
+    <w:pPr>
+      <w:numPr>
+        <w:ilvl w:val="1"/>
+      </w:numPr>
+    </w:pPr>
+    <w:rPr>
+      <w:rFonts w:asciiTheme="majorHAnsi" w:eastAsiaTheme="majorEastAsia" w:hAnsiTheme="majorHAnsi" w:cstheme="majorBidi"/>
+      <w:i/>
+      <w:iCs/>
+      <w:color w:val="4F81BD" w:themeColor="accent1"/>
+      <w:spacing w:val="15"/>
+      <w:sz w:val="24"/>
+      <w:szCs w:val="24"/>
+    </w:rPr>
+  </w:style>
+  <w:style w:type="character" w:customStyle="1" w:styleId="SubtitleChar">
+    <w:name w:val="Subtitle Char"/>
+    <w:basedOn w:val="DefaultParagraphFont"/>
+    <w:link w:val="Subtitle"/>
+    <w:uiPriority w:val="11"/>
+    <w:rsid w:val="005E127F"/>
+    <w:rPr>
+      <w:rFonts w:asciiTheme="majorHAnsi" w:eastAsiaTheme="majorEastAsia" w:hAnsiTheme="majorHAnsi" w:cstheme="majorBidi"/>
+      <w:i/>
+      <w:iCs/>
+      <w:color w:val="4F81BD" w:themeColor="accent1"/>
+      <w:spacing w:val="15"/>
+      <w:sz w:val="24"/>
+      <w:szCs w:val="24"/>
     </w:rPr>
   </w:style>
 </w:styles>
@@ -673,6 +825,128 @@
       <w:color w:val="365F91" w:themeColor="accent1" w:themeShade="BF"/>
       <w:sz w:val="28"/>
       <w:szCs w:val="28"/>
+    </w:rPr>
+  </w:style>
+  <w:style w:type="paragraph" w:styleId="Header">
+    <w:name w:val="header"/>
+    <w:basedOn w:val="Normal"/>
+    <w:link w:val="HeaderChar"/>
+    <w:uiPriority w:val="99"/>
+    <w:unhideWhenUsed/>
+    <w:rsid w:val="005E127F"/>
+    <w:pPr>
+      <w:tabs>
+        <w:tab w:val="center" w:pos="4680"/>
+        <w:tab w:val="right" w:pos="9360"/>
+      </w:tabs>
+      <w:spacing w:after="0" w:line="240" w:lineRule="auto"/>
+    </w:pPr>
+  </w:style>
+  <w:style w:type="character" w:customStyle="1" w:styleId="HeaderChar">
+    <w:name w:val="Header Char"/>
+    <w:basedOn w:val="DefaultParagraphFont"/>
+    <w:link w:val="Header"/>
+    <w:uiPriority w:val="99"/>
+    <w:rsid w:val="005E127F"/>
+  </w:style>
+  <w:style w:type="paragraph" w:styleId="Footer">
+    <w:name w:val="footer"/>
+    <w:basedOn w:val="Normal"/>
+    <w:link w:val="FooterChar"/>
+    <w:uiPriority w:val="99"/>
+    <w:unhideWhenUsed/>
+    <w:rsid w:val="005E127F"/>
+    <w:pPr>
+      <w:tabs>
+        <w:tab w:val="center" w:pos="4680"/>
+        <w:tab w:val="right" w:pos="9360"/>
+      </w:tabs>
+      <w:spacing w:after="0" w:line="240" w:lineRule="auto"/>
+    </w:pPr>
+  </w:style>
+  <w:style w:type="character" w:customStyle="1" w:styleId="FooterChar">
+    <w:name w:val="Footer Char"/>
+    <w:basedOn w:val="DefaultParagraphFont"/>
+    <w:link w:val="Footer"/>
+    <w:uiPriority w:val="99"/>
+    <w:rsid w:val="005E127F"/>
+  </w:style>
+  <w:style w:type="paragraph" w:styleId="Title">
+    <w:name w:val="Title"/>
+    <w:basedOn w:val="Normal"/>
+    <w:next w:val="Normal"/>
+    <w:link w:val="TitleChar"/>
+    <w:uiPriority w:val="10"/>
+    <w:qFormat/>
+    <w:rsid w:val="005E127F"/>
+    <w:pPr>
+      <w:pBdr>
+        <w:bottom w:val="single" w:sz="8" w:space="4" w:color="4F81BD" w:themeColor="accent1"/>
+      </w:pBdr>
+      <w:spacing w:after="300" w:line="240" w:lineRule="auto"/>
+      <w:contextualSpacing/>
+    </w:pPr>
+    <w:rPr>
+      <w:rFonts w:asciiTheme="majorHAnsi" w:eastAsiaTheme="majorEastAsia" w:hAnsiTheme="majorHAnsi" w:cstheme="majorBidi"/>
+      <w:color w:val="17365D" w:themeColor="text2" w:themeShade="BF"/>
+      <w:spacing w:val="5"/>
+      <w:kern w:val="28"/>
+      <w:sz w:val="52"/>
+      <w:szCs w:val="52"/>
+    </w:rPr>
+  </w:style>
+  <w:style w:type="character" w:customStyle="1" w:styleId="TitleChar">
+    <w:name w:val="Title Char"/>
+    <w:basedOn w:val="DefaultParagraphFont"/>
+    <w:link w:val="Title"/>
+    <w:uiPriority w:val="10"/>
+    <w:rsid w:val="005E127F"/>
+    <w:rPr>
+      <w:rFonts w:asciiTheme="majorHAnsi" w:eastAsiaTheme="majorEastAsia" w:hAnsiTheme="majorHAnsi" w:cstheme="majorBidi"/>
+      <w:color w:val="17365D" w:themeColor="text2" w:themeShade="BF"/>
+      <w:spacing w:val="5"/>
+      <w:kern w:val="28"/>
+      <w:sz w:val="52"/>
+      <w:szCs w:val="52"/>
+    </w:rPr>
+  </w:style>
+  <w:style w:type="paragraph" w:styleId="Subtitle">
+    <w:name w:val="Subtitle"/>
+    <w:basedOn w:val="Normal"/>
+    <w:next w:val="Normal"/>
+    <w:link w:val="SubtitleChar"/>
+    <w:uiPriority w:val="11"/>
+    <w:qFormat/>
+    <w:rsid w:val="005E127F"/>
+    <w:pPr>
+      <w:numPr>
+        <w:ilvl w:val="1"/>
+      </w:numPr>
+    </w:pPr>
+    <w:rPr>
+      <w:rFonts w:asciiTheme="majorHAnsi" w:eastAsiaTheme="majorEastAsia" w:hAnsiTheme="majorHAnsi" w:cstheme="majorBidi"/>
+      <w:i/>
+      <w:iCs/>
+      <w:color w:val="4F81BD" w:themeColor="accent1"/>
+      <w:spacing w:val="15"/>
+      <w:sz w:val="24"/>
+      <w:szCs w:val="24"/>
+    </w:rPr>
+  </w:style>
+  <w:style w:type="character" w:customStyle="1" w:styleId="SubtitleChar">
+    <w:name w:val="Subtitle Char"/>
+    <w:basedOn w:val="DefaultParagraphFont"/>
+    <w:link w:val="Subtitle"/>
+    <w:uiPriority w:val="11"/>
+    <w:rsid w:val="005E127F"/>
+    <w:rPr>
+      <w:rFonts w:asciiTheme="majorHAnsi" w:eastAsiaTheme="majorEastAsia" w:hAnsiTheme="majorHAnsi" w:cstheme="majorBidi"/>
+      <w:i/>
+      <w:iCs/>
+      <w:color w:val="4F81BD" w:themeColor="accent1"/>
+      <w:spacing w:val="15"/>
+      <w:sz w:val="24"/>
+      <w:szCs w:val="24"/>
     </w:rPr>
   </w:style>
 </w:styles>

</xml_diff>

<commit_message>
Committing the rest of the domain track stuff.
</commit_message>
<xml_diff>
--- a/DomainTrack/Domain Track Status One .docx
+++ b/DomainTrack/Domain Track Status One .docx
@@ -177,10 +177,7 @@
       </w:pPr>
       <w:r>
         <w:lastRenderedPageBreak/>
-        <w:t>What processes do you suggest</w:t>
-      </w:r>
-      <w:r>
-        <w:t>?</w:t>
+        <w:t>What processes do you suggest?</w:t>
       </w:r>
     </w:p>
     <w:p>
@@ -284,8 +281,154 @@
       <w:r>
         <w:t xml:space="preserve">Therefore, the standards are more or less defined dynamically by the expectations of developers as new technologies and features are introduced. </w:t>
       </w:r>
+    </w:p>
+    <w:p>
+      <w:pPr>
+        <w:spacing w:after="0" w:line="360" w:lineRule="auto"/>
+        <w:jc w:val="both"/>
+      </w:pPr>
       <w:bookmarkStart w:id="0" w:name="_GoBack"/>
       <w:bookmarkEnd w:id="0"/>
+    </w:p>
+    <w:p>
+      <w:pPr>
+        <w:pStyle w:val="Subtitle"/>
+      </w:pPr>
+      <w:r>
+        <w:t>Success Examples</w:t>
+      </w:r>
+    </w:p>
+    <w:p>
+      <w:pPr>
+        <w:spacing w:line="360" w:lineRule="auto"/>
+        <w:jc w:val="both"/>
+      </w:pPr>
+      <w:r>
+        <w:tab/>
+        <w:t xml:space="preserve">The company Bethesda Game Studios created a game called </w:t>
+      </w:r>
+      <w:r>
+        <w:rPr>
+          <w:i/>
+        </w:rPr>
+        <w:t xml:space="preserve">The Elder Scrolls V: Skyrim. </w:t>
+      </w:r>
+      <w:r>
+        <w:t>When the game first came out the graphics were pretty good. Once the game allowed customers to design their own modifications to the game the graphics to the game changed depending on which mod a customer chose. Some mods improved the graphics and others didn’t but the company no longer had control of the quality of their game. The game is still a success.</w:t>
+      </w:r>
+    </w:p>
+    <w:p>
+      <w:pPr>
+        <w:spacing w:line="360" w:lineRule="auto"/>
+        <w:jc w:val="both"/>
+      </w:pPr>
+      <w:r>
+        <w:tab/>
+        <w:t xml:space="preserve">The company Mojang also created a game, </w:t>
+      </w:r>
+      <w:r>
+        <w:rPr>
+          <w:i/>
+        </w:rPr>
+        <w:t>Minecraft</w:t>
+      </w:r>
+      <w:r>
+        <w:t xml:space="preserve">, where the customers are able to change the look of the game. Like </w:t>
+      </w:r>
+      <w:r>
+        <w:rPr>
+          <w:i/>
+        </w:rPr>
+        <w:t>Skyrim</w:t>
+      </w:r>
+      <w:r>
+        <w:t xml:space="preserve">, the mods would improve the game or didn’t. The graphics for </w:t>
+      </w:r>
+      <w:r>
+        <w:rPr>
+          <w:i/>
+        </w:rPr>
+        <w:lastRenderedPageBreak/>
+        <w:t xml:space="preserve">Minecraft </w:t>
+      </w:r>
+      <w:r>
+        <w:t xml:space="preserve">are very different than </w:t>
+      </w:r>
+      <w:r>
+        <w:rPr>
+          <w:i/>
+        </w:rPr>
+        <w:t>Sk</w:t>
+      </w:r>
+      <w:r>
+        <w:t xml:space="preserve">yrim.  </w:t>
+      </w:r>
+      <w:r>
+        <w:rPr>
+          <w:i/>
+        </w:rPr>
+        <w:t>Skyrim</w:t>
+      </w:r>
+      <w:r>
+        <w:t xml:space="preserve"> has a more realistic look and </w:t>
+      </w:r>
+      <w:r>
+        <w:rPr>
+          <w:i/>
+        </w:rPr>
+        <w:t>Minecraft</w:t>
+      </w:r>
+      <w:r>
+        <w:t xml:space="preserve"> has a 3D pixel look. Each game has a significant difference in graphics but both games are successful.</w:t>
+      </w:r>
+    </w:p>
+    <w:p/>
+    <w:p>
+      <w:pPr>
+        <w:pStyle w:val="Subtitle"/>
+      </w:pPr>
+      <w:r>
+        <w:t>Failure Examples</w:t>
+      </w:r>
+    </w:p>
+    <w:p>
+      <w:pPr>
+        <w:spacing w:line="360" w:lineRule="auto"/>
+      </w:pPr>
+      <w:r>
+        <w:tab/>
+        <w:t xml:space="preserve">The company BioWare created a game called </w:t>
+      </w:r>
+      <w:r>
+        <w:rPr>
+          <w:i/>
+        </w:rPr>
+        <w:t xml:space="preserve">Dragon Age Origins. </w:t>
+      </w:r>
+      <w:r>
+        <w:t>This game was a successful game but the graphics were rated very poorly. The game was trying to achieve a more realistic look but the game lack</w:t>
+      </w:r>
+      <w:r>
+        <w:t>ed a lot</w:t>
+      </w:r>
+      <w:r>
+        <w:t xml:space="preserve"> of depth. The characters that were supposedly wearing armor look like they were wearing a t-shirt. Not only were the graphics lacking but the animations for the game were stiff and lifeless. </w:t>
+      </w:r>
+    </w:p>
+    <w:p>
+      <w:pPr>
+        <w:spacing w:line="360" w:lineRule="auto"/>
+      </w:pPr>
+      <w:r>
+        <w:tab/>
+        <w:t xml:space="preserve">It is actually common that good games have bad graphics. Graphics are very important for video games but if the game play is weak then it doesn’t matter. Like any other software, customers focus on how well the software works than the graphics or UI. Sadly, many video game companies forget that game play is more important than the graphics. Many video games based on movies have decent graphics but the game play is terrible. This is a case where the companies are exploiting a franchise in order to make a few bucks.  </w:t>
+      </w:r>
+    </w:p>
+    <w:p>
+      <w:pPr>
+        <w:spacing w:after="0" w:line="360" w:lineRule="auto"/>
+        <w:jc w:val="both"/>
+      </w:pPr>
     </w:p>
     <w:sectPr>
       <w:headerReference w:type="first" r:id="rId7"/>

</xml_diff>